<commit_message>
update Rmd outputs with links
</commit_message>
<xml_diff>
--- a/docs/index.docx
+++ b/docs/index.docx
@@ -54,6 +54,19 @@
     </w:p>
     <w:p>
       <w:pPr>
+        <w:pStyle w:val="Subtitle"/>
+      </w:pPr>
+      <w:hyperlink r:id="rId21">
+        <w:r>
+          <w:rPr>
+            <w:rStyle w:val="Hyperlink"/>
+          </w:rPr>
+          <w:t xml:space="preserve">github.com/ecoquants/nps-veg</w:t>
+        </w:r>
+      </w:hyperlink>
+    </w:p>
+    <w:p>
+      <w:pPr>
         <w:pStyle w:val="Author"/>
       </w:pPr>
       <w:r>
@@ -71,7 +84,7 @@
         <w:pStyle w:val="Date"/>
       </w:pPr>
       <w:r>
-        <w:t xml:space="preserve">2018-36-25</w:t>
+        <w:t xml:space="preserve">2018-49-25</w:t>
       </w:r>
     </w:p>
     <w:sdt>
@@ -104,21 +117,21 @@
       <w:pPr>
         <w:pStyle w:val="Heading1"/>
       </w:pPr>
-      <w:bookmarkStart w:id="21" w:name="background"/>
+      <w:bookmarkStart w:id="22" w:name="background"/>
       <w:r>
         <w:t xml:space="preserve">Background</w:t>
       </w:r>
-      <w:bookmarkEnd w:id="21"/>
+      <w:bookmarkEnd w:id="22"/>
     </w:p>
     <w:p>
       <w:pPr>
         <w:pStyle w:val="Heading2"/>
       </w:pPr>
-      <w:bookmarkStart w:id="22" w:name="protocol-report"/>
+      <w:bookmarkStart w:id="23" w:name="protocol-report"/>
       <w:r>
         <w:t xml:space="preserve">Protocol Report</w:t>
       </w:r>
-      <w:bookmarkEnd w:id="22"/>
+      <w:bookmarkEnd w:id="23"/>
     </w:p>
     <w:p>
       <w:pPr>
@@ -140,7 +153,7 @@
                     </pic:cNvPicPr>
                   </pic:nvPicPr>
                   <pic:blipFill>
-                    <a:blip r:embed="rId23"/>
+                    <a:blip r:embed="rId24"/>
                     <a:stretch>
                       <a:fillRect/>
                     </a:stretch>
@@ -171,11 +184,11 @@
       <w:pPr>
         <w:pStyle w:val="Heading2"/>
       </w:pPr>
-      <w:bookmarkStart w:id="24" w:name="table-15.-data-and-summary-statistics-for-annual-report"/>
+      <w:bookmarkStart w:id="25" w:name="table-15.-data-and-summary-statistics-for-annual-report"/>
       <w:r>
         <w:t xml:space="preserve">Table 15. Data and summary statistics for annual report</w:t>
       </w:r>
-      <w:bookmarkEnd w:id="24"/>
+      <w:bookmarkEnd w:id="25"/>
     </w:p>
     <w:p>
       <w:pPr>
@@ -197,7 +210,7 @@
                     </pic:cNvPicPr>
                   </pic:nvPicPr>
                   <pic:blipFill>
-                    <a:blip r:embed="rId25"/>
+                    <a:blip r:embed="rId26"/>
                     <a:stretch>
                       <a:fillRect/>
                     </a:stretch>
@@ -228,11 +241,11 @@
       <w:pPr>
         <w:pStyle w:val="Heading2"/>
       </w:pPr>
-      <w:bookmarkStart w:id="26" w:name="appendix-e-template-for-annual-terrestrial-vegetation-monitoring-report"/>
+      <w:bookmarkStart w:id="27" w:name="appendix-e-template-for-annual-terrestrial-vegetation-monitoring-report"/>
       <w:r>
         <w:t xml:space="preserve">Appendix E: Template for Annual Terrestrial Vegetation Monitoring Report</w:t>
       </w:r>
-      <w:bookmarkEnd w:id="26"/>
+      <w:bookmarkEnd w:id="27"/>
     </w:p>
     <w:p>
       <w:pPr>
@@ -380,21 +393,21 @@
       <w:pPr>
         <w:pStyle w:val="Heading1"/>
       </w:pPr>
-      <w:bookmarkStart w:id="27" w:name="examples"/>
+      <w:bookmarkStart w:id="28" w:name="examples"/>
       <w:r>
         <w:t xml:space="preserve">Examples</w:t>
       </w:r>
-      <w:bookmarkEnd w:id="27"/>
+      <w:bookmarkEnd w:id="28"/>
     </w:p>
     <w:p>
       <w:pPr>
         <w:pStyle w:val="Heading2"/>
       </w:pPr>
-      <w:bookmarkStart w:id="28" w:name="figure-e1.-map-of-locations"/>
+      <w:bookmarkStart w:id="29" w:name="figure-e1.-map-of-locations"/>
       <w:r>
         <w:t xml:space="preserve">Figure E1. Map of locations</w:t>
       </w:r>
-      <w:bookmarkEnd w:id="28"/>
+      <w:bookmarkEnd w:id="29"/>
     </w:p>
     <w:p>
       <w:pPr>
@@ -416,7 +429,7 @@
                     </pic:cNvPicPr>
                   </pic:nvPicPr>
                   <pic:blipFill>
-                    <a:blip r:embed="rId29"/>
+                    <a:blip r:embed="rId30"/>
                     <a:stretch>
                       <a:fillRect/>
                     </a:stretch>
@@ -447,11 +460,11 @@
       <w:pPr>
         <w:pStyle w:val="Heading2"/>
       </w:pPr>
-      <w:bookmarkStart w:id="30" w:name="figure-e1.-map-of-locations---clustered"/>
+      <w:bookmarkStart w:id="31" w:name="figure-e1.-map-of-locations---clustered"/>
       <w:r>
         <w:t xml:space="preserve">Figure E1. Map of locations - clustered</w:t>
       </w:r>
-      <w:bookmarkEnd w:id="30"/>
+      <w:bookmarkEnd w:id="31"/>
     </w:p>
     <w:p>
       <w:pPr>
@@ -473,7 +486,7 @@
                     </pic:cNvPicPr>
                   </pic:nvPicPr>
                   <pic:blipFill>
-                    <a:blip r:embed="rId31"/>
+                    <a:blip r:embed="rId32"/>
                     <a:stretch>
                       <a:fillRect/>
                     </a:stretch>
@@ -504,11 +517,11 @@
       <w:pPr>
         <w:pStyle w:val="Heading2"/>
       </w:pPr>
-      <w:bookmarkStart w:id="32" w:name="figure-e2.-absolute-foliar-cover---static"/>
+      <w:bookmarkStart w:id="33" w:name="figure-e2.-absolute-foliar-cover---static"/>
       <w:r>
         <w:t xml:space="preserve">Figure E2. Absolute foliar cover (%) - Static</w:t>
       </w:r>
-      <w:bookmarkEnd w:id="32"/>
+      <w:bookmarkEnd w:id="33"/>
     </w:p>
     <w:p>
       <w:pPr>
@@ -530,7 +543,7 @@
                     </pic:cNvPicPr>
                   </pic:nvPicPr>
                   <pic:blipFill>
-                    <a:blip r:embed="rId33"/>
+                    <a:blip r:embed="rId34"/>
                     <a:stretch>
                       <a:fillRect/>
                     </a:stretch>
@@ -561,11 +574,11 @@
       <w:pPr>
         <w:pStyle w:val="Heading2"/>
       </w:pPr>
-      <w:bookmarkStart w:id="34" w:name="figure-e2.-absolute-foliar-cover---dynamic"/>
+      <w:bookmarkStart w:id="35" w:name="figure-e2.-absolute-foliar-cover---dynamic"/>
       <w:r>
         <w:t xml:space="preserve">Figure E2. Absolute foliar cover (%) - Dynamic</w:t>
       </w:r>
-      <w:bookmarkEnd w:id="34"/>
+      <w:bookmarkEnd w:id="35"/>
     </w:p>
     <w:p>
       <w:pPr>
@@ -587,7 +600,7 @@
                     </pic:cNvPicPr>
                   </pic:nvPicPr>
                   <pic:blipFill>
-                    <a:blip r:embed="rId35"/>
+                    <a:blip r:embed="rId36"/>
                     <a:stretch>
                       <a:fillRect/>
                     </a:stretch>
@@ -618,11 +631,11 @@
       <w:pPr>
         <w:pStyle w:val="Heading2"/>
       </w:pPr>
-      <w:bookmarkStart w:id="36" w:name="table-e6.-species-by-site"/>
+      <w:bookmarkStart w:id="37" w:name="table-e6.-species-by-site"/>
       <w:r>
         <w:t xml:space="preserve">Table E6. Species by site</w:t>
       </w:r>
-      <w:bookmarkEnd w:id="36"/>
+      <w:bookmarkEnd w:id="37"/>
     </w:p>
     <w:p>
       <w:pPr>
@@ -644,7 +657,7 @@
                     </pic:cNvPicPr>
                   </pic:nvPicPr>
                   <pic:blipFill>
-                    <a:blip r:embed="rId37"/>
+                    <a:blip r:embed="rId38"/>
                     <a:stretch>
                       <a:fillRect/>
                     </a:stretch>
@@ -675,11 +688,11 @@
       <w:pPr>
         <w:pStyle w:val="Heading2"/>
       </w:pPr>
-      <w:bookmarkStart w:id="38" w:name="table-e6.-species-richness-by-site---static"/>
+      <w:bookmarkStart w:id="39" w:name="table-e6.-species-richness-by-site---static"/>
       <w:r>
         <w:t xml:space="preserve">Table E6. Species richness by site - static</w:t>
       </w:r>
-      <w:bookmarkEnd w:id="38"/>
+      <w:bookmarkEnd w:id="39"/>
     </w:p>
     <w:tbl>
       <w:tblPr>
@@ -852,21 +865,21 @@
       <w:pPr>
         <w:pStyle w:val="Heading1"/>
       </w:pPr>
-      <w:bookmarkStart w:id="39" w:name="database-apps"/>
+      <w:bookmarkStart w:id="40" w:name="database-apps"/>
       <w:r>
         <w:t xml:space="preserve">Database &amp; Apps</w:t>
       </w:r>
-      <w:bookmarkEnd w:id="39"/>
+      <w:bookmarkEnd w:id="40"/>
     </w:p>
     <w:p>
       <w:pPr>
         <w:pStyle w:val="Heading2"/>
       </w:pPr>
-      <w:bookmarkStart w:id="40" w:name="ms-access-db-on-windows"/>
+      <w:bookmarkStart w:id="41" w:name="ms-access-db-on-windows"/>
       <w:r>
         <w:t xml:space="preserve">MS Access DB on Windows</w:t>
       </w:r>
-      <w:bookmarkEnd w:id="40"/>
+      <w:bookmarkEnd w:id="41"/>
     </w:p>
     <w:p>
       <w:pPr>
@@ -1047,11 +1060,11 @@
       <w:pPr>
         <w:pStyle w:val="Heading2"/>
       </w:pPr>
-      <w:bookmarkStart w:id="41" w:name="ms-access-db-postgres"/>
+      <w:bookmarkStart w:id="42" w:name="ms-access-db-postgres"/>
       <w:r>
         <w:t xml:space="preserve">MS Access DB &amp; Postgres</w:t>
       </w:r>
-      <w:bookmarkEnd w:id="41"/>
+      <w:bookmarkEnd w:id="42"/>
     </w:p>
     <w:p>
       <w:pPr>
@@ -1069,7 +1082,7 @@
           <w:ilvl w:val="0"/>
         </w:numPr>
       </w:pPr>
-      <w:hyperlink r:id="rId42">
+      <w:hyperlink r:id="rId43">
         <w:r>
           <w:rPr>
             <w:rStyle w:val="Hyperlink"/>
@@ -1086,7 +1099,7 @@
           <w:ilvl w:val="0"/>
         </w:numPr>
       </w:pPr>
-      <w:hyperlink r:id="rId43">
+      <w:hyperlink r:id="rId44">
         <w:r>
           <w:rPr>
             <w:rStyle w:val="Hyperlink"/>
@@ -1111,7 +1124,7 @@
           <w:ilvl w:val="0"/>
         </w:numPr>
       </w:pPr>
-      <w:hyperlink r:id="rId44">
+      <w:hyperlink r:id="rId45">
         <w:r>
           <w:rPr>
             <w:rStyle w:val="Hyperlink"/>
@@ -1128,7 +1141,7 @@
           <w:ilvl w:val="0"/>
         </w:numPr>
       </w:pPr>
-      <w:hyperlink r:id="rId44">
+      <w:hyperlink r:id="rId45">
         <w:r>
           <w:rPr>
             <w:rStyle w:val="Hyperlink"/>
@@ -1141,11 +1154,11 @@
       <w:pPr>
         <w:pStyle w:val="Heading2"/>
       </w:pPr>
-      <w:bookmarkStart w:id="45" w:name="create-new-front-end-app"/>
+      <w:bookmarkStart w:id="46" w:name="create-new-front-end-app"/>
       <w:r>
         <w:t xml:space="preserve">Create New Front-End App</w:t>
       </w:r>
-      <w:bookmarkEnd w:id="45"/>
+      <w:bookmarkEnd w:id="46"/>
     </w:p>
     <w:p>
       <w:pPr>
@@ -1163,7 +1176,7 @@
           <w:ilvl w:val="0"/>
         </w:numPr>
       </w:pPr>
-      <w:hyperlink r:id="rId46">
+      <w:hyperlink r:id="rId47">
         <w:r>
           <w:rPr>
             <w:rStyle w:val="Hyperlink"/>
@@ -1188,7 +1201,7 @@
           <w:ilvl w:val="0"/>
         </w:numPr>
       </w:pPr>
-      <w:hyperlink r:id="rId47">
+      <w:hyperlink r:id="rId48">
         <w:r>
           <w:rPr>
             <w:rStyle w:val="Hyperlink"/>
@@ -1205,7 +1218,7 @@
           <w:ilvl w:val="0"/>
         </w:numPr>
       </w:pPr>
-      <w:hyperlink r:id="rId48">
+      <w:hyperlink r:id="rId49">
         <w:r>
           <w:rPr>
             <w:rStyle w:val="Hyperlink"/>
@@ -1222,7 +1235,7 @@
           <w:ilvl w:val="0"/>
         </w:numPr>
       </w:pPr>
-      <w:hyperlink r:id="rId49">
+      <w:hyperlink r:id="rId50">
         <w:r>
           <w:rPr>
             <w:rStyle w:val="Hyperlink"/>
@@ -1239,7 +1252,7 @@
           <w:ilvl w:val="0"/>
         </w:numPr>
       </w:pPr>
-      <w:hyperlink r:id="rId50">
+      <w:hyperlink r:id="rId51">
         <w:r>
           <w:rPr>
             <w:rStyle w:val="Hyperlink"/>
@@ -1256,7 +1269,7 @@
           <w:ilvl w:val="0"/>
         </w:numPr>
       </w:pPr>
-      <w:hyperlink r:id="rId51">
+      <w:hyperlink r:id="rId52">
         <w:r>
           <w:rPr>
             <w:rStyle w:val="Hyperlink"/>
@@ -1269,21 +1282,21 @@
       <w:pPr>
         <w:pStyle w:val="Heading1"/>
       </w:pPr>
-      <w:bookmarkStart w:id="52" w:name="rmarkdown"/>
+      <w:bookmarkStart w:id="53" w:name="rmarkdown"/>
       <w:r>
         <w:t xml:space="preserve">Rmarkdown</w:t>
       </w:r>
-      <w:bookmarkEnd w:id="52"/>
+      <w:bookmarkEnd w:id="53"/>
     </w:p>
     <w:p>
       <w:pPr>
         <w:pStyle w:val="Heading2"/>
       </w:pPr>
-      <w:bookmarkStart w:id="53" w:name="rmarkdown-formats"/>
+      <w:bookmarkStart w:id="54" w:name="rmarkdown-formats"/>
       <w:r>
         <w:t xml:space="preserve">Rmarkdown formats</w:t>
       </w:r>
-      <w:bookmarkEnd w:id="53"/>
+      <w:bookmarkEnd w:id="54"/>
     </w:p>
     <w:p>
       <w:pPr>
@@ -1301,7 +1314,7 @@
           <w:ilvl w:val="0"/>
         </w:numPr>
       </w:pPr>
-      <w:hyperlink r:id="rId54">
+      <w:hyperlink r:id="rId55">
         <w:r>
           <w:rPr>
             <w:rStyle w:val="Hyperlink"/>
@@ -1326,7 +1339,7 @@
           <w:ilvl w:val="0"/>
         </w:numPr>
       </w:pPr>
-      <w:hyperlink r:id="rId54">
+      <w:hyperlink r:id="rId56">
         <w:r>
           <w:rPr>
             <w:rStyle w:val="Hyperlink"/>
@@ -1343,7 +1356,7 @@
           <w:ilvl w:val="0"/>
         </w:numPr>
       </w:pPr>
-      <w:hyperlink r:id="rId54">
+      <w:hyperlink r:id="rId57">
         <w:r>
           <w:rPr>
             <w:rStyle w:val="Hyperlink"/>
@@ -1360,7 +1373,7 @@
           <w:ilvl w:val="0"/>
         </w:numPr>
       </w:pPr>
-      <w:hyperlink r:id="rId54">
+      <w:hyperlink r:id="rId58">
         <w:r>
           <w:rPr>
             <w:rStyle w:val="Hyperlink"/>
@@ -1377,7 +1390,7 @@
           <w:ilvl w:val="0"/>
         </w:numPr>
       </w:pPr>
-      <w:hyperlink r:id="rId54">
+      <w:hyperlink r:id="rId59">
         <w:r>
           <w:rPr>
             <w:rStyle w:val="Hyperlink"/>
@@ -1520,7 +1533,7 @@
     </w:lvl>
   </w:abstractNum>
   <w:abstractNum w:abstractNumId="990">
-    <w:nsid w:val="faf4ef9f"/>
+    <w:nsid w:val="e4ed6f8a"/>
     <w:multiLevelType w:val="multilevel"/>
     <w:lvl w:ilvl="0">
       <w:numFmt w:val="bullet"/>
@@ -1623,7 +1636,7 @@
     </w:lvl>
   </w:abstractNum>
   <w:abstractNum w:abstractNumId="991">
-    <w:nsid w:val="e652cb7a"/>
+    <w:nsid w:val="604b4b0e"/>
     <w:multiLevelType w:val="multilevel"/>
     <w:lvl w:ilvl="0">
       <w:numFmt w:val="bullet"/>

</xml_diff>